<commit_message>
Atualização de Script de Teste
</commit_message>
<xml_diff>
--- a/Testes/Test Script Incluir Cliente.docx
+++ b/Testes/Test Script Incluir Cliente.docx
@@ -1488,215 +1488,51 @@
           </w:p>
         </w:tc>
       </w:tr>
-      <w:tr>
-        <w:tblPrEx>
-          <w:tblBorders>
-            <w:top w:val="single" w:sz="6" w:space="0" w:color="auto"/>
-            <w:left w:val="single" w:sz="6" w:space="0" w:color="auto"/>
-            <w:bottom w:val="single" w:sz="6" w:space="0" w:color="auto"/>
-            <w:right w:val="single" w:sz="6" w:space="0" w:color="auto"/>
-            <w:insideH w:val="single" w:sz="6" w:space="0" w:color="auto"/>
-            <w:insideV w:val="single" w:sz="6" w:space="0" w:color="auto"/>
-          </w:tblBorders>
-        </w:tblPrEx>
-        <w:trPr>
-          <w:cantSplit/>
-          <w:trHeight w:val="80"/>
-        </w:trPr>
-        <w:tc>
-          <w:tcPr>
-            <w:tcW w:w="558" w:type="dxa"/>
-            <w:tcBorders>
-              <w:right w:val="single" w:sz="4" w:space="0" w:color="auto"/>
-            </w:tcBorders>
-          </w:tcPr>
-          <w:p>
-            <w:pPr>
-              <w:pStyle w:val="proc"/>
-              <w:rPr>
-                <w:rFonts w:ascii="Arial" w:hAnsi="Arial" w:cs="Arial"/>
-                <w:sz w:val="20"/>
-                <w:lang w:val="pt-BR"/>
-              </w:rPr>
-            </w:pPr>
-          </w:p>
-        </w:tc>
-        <w:tc>
-          <w:tcPr>
-            <w:tcW w:w="5596" w:type="dxa"/>
-            <w:gridSpan w:val="3"/>
-            <w:tcBorders>
-              <w:left w:val="single" w:sz="4" w:space="0" w:color="auto"/>
-            </w:tcBorders>
-          </w:tcPr>
-          <w:p>
-            <w:pPr>
-              <w:pStyle w:val="proc"/>
-              <w:numPr>
-                <w:ilvl w:val="0"/>
-                <w:numId w:val="0"/>
-              </w:numPr>
-              <w:rPr>
-                <w:rFonts w:ascii="Arial" w:hAnsi="Arial" w:cs="Arial"/>
-                <w:sz w:val="20"/>
-                <w:lang w:val="pt-BR"/>
-              </w:rPr>
-            </w:pPr>
-          </w:p>
-        </w:tc>
-        <w:tc>
-          <w:tcPr>
-            <w:tcW w:w="5596" w:type="dxa"/>
-          </w:tcPr>
-          <w:p>
-            <w:pPr>
-              <w:pStyle w:val="bp"/>
-              <w:rPr>
-                <w:rFonts w:ascii="Arial" w:hAnsi="Arial" w:cs="Arial"/>
-                <w:sz w:val="20"/>
-                <w:lang w:val="pt-BR"/>
-              </w:rPr>
-            </w:pPr>
-          </w:p>
-        </w:tc>
-        <w:tc>
-          <w:tcPr>
-            <w:tcW w:w="714" w:type="dxa"/>
-          </w:tcPr>
-          <w:p>
-            <w:pPr>
-              <w:jc w:val="center"/>
-              <w:rPr>
-                <w:rFonts w:ascii="Arial" w:hAnsi="Arial" w:cs="Arial"/>
-                <w:b/>
-                <w:sz w:val="20"/>
-              </w:rPr>
-            </w:pPr>
-          </w:p>
-        </w:tc>
-        <w:tc>
-          <w:tcPr>
-            <w:tcW w:w="714" w:type="dxa"/>
-          </w:tcPr>
-          <w:p>
-            <w:pPr>
-              <w:pStyle w:val="RowHeadings"/>
-              <w:spacing w:before="80" w:after="80"/>
-              <w:rPr>
-                <w:rFonts w:cs="Arial"/>
-                <w:sz w:val="20"/>
-                <w:lang w:val="pt-BR"/>
-              </w:rPr>
-            </w:pPr>
-          </w:p>
-        </w:tc>
-      </w:tr>
-      <w:tr>
-        <w:tblPrEx>
-          <w:tblBorders>
-            <w:top w:val="single" w:sz="6" w:space="0" w:color="auto"/>
-            <w:left w:val="single" w:sz="6" w:space="0" w:color="auto"/>
-            <w:bottom w:val="single" w:sz="6" w:space="0" w:color="auto"/>
-            <w:right w:val="single" w:sz="6" w:space="0" w:color="auto"/>
-            <w:insideH w:val="single" w:sz="6" w:space="0" w:color="auto"/>
-            <w:insideV w:val="single" w:sz="6" w:space="0" w:color="auto"/>
-          </w:tblBorders>
-        </w:tblPrEx>
-        <w:trPr>
-          <w:cantSplit/>
-          <w:trHeight w:val="80"/>
-        </w:trPr>
-        <w:tc>
-          <w:tcPr>
-            <w:tcW w:w="558" w:type="dxa"/>
-            <w:tcBorders>
-              <w:right w:val="single" w:sz="4" w:space="0" w:color="auto"/>
-            </w:tcBorders>
-          </w:tcPr>
-          <w:p>
-            <w:pPr>
-              <w:pStyle w:val="proc"/>
-              <w:rPr>
-                <w:rFonts w:ascii="Arial" w:hAnsi="Arial" w:cs="Arial"/>
-                <w:sz w:val="20"/>
-                <w:lang w:val="pt-BR"/>
-              </w:rPr>
-            </w:pPr>
-          </w:p>
-        </w:tc>
-        <w:tc>
-          <w:tcPr>
-            <w:tcW w:w="5596" w:type="dxa"/>
-            <w:gridSpan w:val="3"/>
-            <w:tcBorders>
-              <w:left w:val="single" w:sz="4" w:space="0" w:color="auto"/>
-            </w:tcBorders>
-          </w:tcPr>
-          <w:p>
-            <w:pPr>
-              <w:pStyle w:val="proc"/>
-              <w:numPr>
-                <w:ilvl w:val="0"/>
-                <w:numId w:val="0"/>
-              </w:numPr>
-              <w:rPr>
-                <w:rFonts w:ascii="Arial" w:hAnsi="Arial" w:cs="Arial"/>
-                <w:b/>
-                <w:sz w:val="20"/>
-                <w:lang w:val="pt-BR"/>
-              </w:rPr>
-            </w:pPr>
-          </w:p>
-        </w:tc>
-        <w:tc>
-          <w:tcPr>
-            <w:tcW w:w="5596" w:type="dxa"/>
-          </w:tcPr>
-          <w:p>
-            <w:pPr>
-              <w:pStyle w:val="bp"/>
-              <w:rPr>
-                <w:rFonts w:ascii="Arial" w:hAnsi="Arial" w:cs="Arial"/>
-                <w:sz w:val="20"/>
-                <w:lang w:val="pt-BR"/>
-              </w:rPr>
-            </w:pPr>
-          </w:p>
-        </w:tc>
-        <w:tc>
-          <w:tcPr>
-            <w:tcW w:w="714" w:type="dxa"/>
-          </w:tcPr>
-          <w:p>
-            <w:pPr>
-              <w:jc w:val="center"/>
-              <w:rPr>
-                <w:rFonts w:ascii="Arial" w:hAnsi="Arial" w:cs="Arial"/>
-                <w:b/>
-                <w:sz w:val="20"/>
-                <w:lang w:val="pt-BR"/>
-              </w:rPr>
-            </w:pPr>
-          </w:p>
-        </w:tc>
-        <w:tc>
-          <w:tcPr>
-            <w:tcW w:w="714" w:type="dxa"/>
-          </w:tcPr>
-          <w:p>
-            <w:pPr>
-              <w:pStyle w:val="RowHeadings"/>
-              <w:spacing w:before="80" w:after="80"/>
-              <w:rPr>
-                <w:rFonts w:cs="Arial"/>
-                <w:sz w:val="20"/>
-                <w:lang w:val="pt-BR"/>
-              </w:rPr>
-            </w:pPr>
-          </w:p>
-        </w:tc>
-      </w:tr>
     </w:tbl>
+    <w:p>
+      <w:pPr>
+        <w:pStyle w:val="bp"/>
+        <w:spacing w:before="0" w:after="0"/>
+        <w:rPr>
+          <w:rFonts w:ascii="Arial" w:hAnsi="Arial" w:cs="Arial"/>
+          <w:sz w:val="20"/>
+          <w:lang w:val="pt-BR"/>
+        </w:rPr>
+      </w:pPr>
+    </w:p>
+    <w:p>
+      <w:pPr>
+        <w:pStyle w:val="bp"/>
+        <w:spacing w:before="0" w:after="0"/>
+        <w:rPr>
+          <w:rFonts w:ascii="Arial" w:hAnsi="Arial" w:cs="Arial"/>
+          <w:sz w:val="20"/>
+          <w:lang w:val="pt-BR"/>
+        </w:rPr>
+      </w:pPr>
+    </w:p>
+    <w:p>
+      <w:pPr>
+        <w:pStyle w:val="bp"/>
+        <w:spacing w:before="0" w:after="0"/>
+        <w:rPr>
+          <w:rFonts w:ascii="Arial" w:hAnsi="Arial" w:cs="Arial"/>
+          <w:sz w:val="20"/>
+          <w:lang w:val="pt-BR"/>
+        </w:rPr>
+      </w:pPr>
+    </w:p>
+    <w:p>
+      <w:pPr>
+        <w:pStyle w:val="bp"/>
+        <w:spacing w:before="0" w:after="0"/>
+        <w:rPr>
+          <w:rFonts w:ascii="Arial" w:hAnsi="Arial" w:cs="Arial"/>
+          <w:sz w:val="20"/>
+          <w:lang w:val="pt-BR"/>
+        </w:rPr>
+      </w:pPr>
+    </w:p>
     <w:p>
       <w:pPr>
         <w:pStyle w:val="bp"/>
@@ -1812,7 +1648,6 @@
                 <w:b/>
                 <w:lang w:val="pt-BR"/>
               </w:rPr>
-              <w:lastRenderedPageBreak/>
               <w:t>TABELA DE DADOS DO TESTE</w:t>
             </w:r>
           </w:p>
@@ -2032,6 +1867,11 @@
               <w:spacing w:before="0" w:after="0"/>
               <w:jc w:val="center"/>
             </w:pPr>
+            <w:proofErr w:type="spellStart"/>
+            <w:r>
+              <w:t>Edson</w:t>
+            </w:r>
+            <w:proofErr w:type="spellEnd"/>
           </w:p>
         </w:tc>
         <w:tc>
@@ -2047,6 +1887,11 @@
               <w:spacing w:before="0" w:after="0"/>
               <w:jc w:val="center"/>
             </w:pPr>
+            <w:proofErr w:type="spellStart"/>
+            <w:r>
+              <w:t>Valter</w:t>
+            </w:r>
+            <w:proofErr w:type="spellEnd"/>
           </w:p>
         </w:tc>
         <w:tc>
@@ -2062,6 +1907,11 @@
               <w:spacing w:before="0" w:after="0"/>
               <w:jc w:val="center"/>
             </w:pPr>
+            <w:proofErr w:type="spellStart"/>
+            <w:r>
+              <w:t>Otávio</w:t>
+            </w:r>
+            <w:proofErr w:type="spellEnd"/>
           </w:p>
         </w:tc>
         <w:tc>
@@ -2077,6 +1927,11 @@
               <w:spacing w:before="0" w:after="0"/>
               <w:jc w:val="center"/>
             </w:pPr>
+            <w:proofErr w:type="spellStart"/>
+            <w:r>
+              <w:t>Irenildo</w:t>
+            </w:r>
+            <w:proofErr w:type="spellEnd"/>
           </w:p>
         </w:tc>
         <w:tc>
@@ -2092,6 +1947,11 @@
               <w:spacing w:before="0" w:after="0"/>
               <w:jc w:val="center"/>
             </w:pPr>
+            <w:proofErr w:type="spellStart"/>
+            <w:r>
+              <w:t>Jarley</w:t>
+            </w:r>
+            <w:proofErr w:type="spellEnd"/>
           </w:p>
         </w:tc>
       </w:tr>
@@ -2134,6 +1994,9 @@
               <w:spacing w:before="0" w:after="0"/>
               <w:jc w:val="center"/>
             </w:pPr>
+            <w:r>
+              <w:t>Ed</w:t>
+            </w:r>
           </w:p>
         </w:tc>
         <w:tc>
@@ -2146,6 +2009,15 @@
               <w:spacing w:before="0" w:after="0"/>
               <w:jc w:val="center"/>
             </w:pPr>
+            <w:r>
+              <w:t>V</w:t>
+            </w:r>
+            <w:r>
+              <w:t>a</w:t>
+            </w:r>
+            <w:r>
+              <w:t>l</w:t>
+            </w:r>
           </w:p>
         </w:tc>
         <w:tc>
@@ -2158,6 +2030,12 @@
               <w:spacing w:before="0" w:after="0"/>
               <w:jc w:val="center"/>
             </w:pPr>
+            <w:r>
+              <w:t>Ot</w:t>
+            </w:r>
+            <w:r>
+              <w:t>a</w:t>
+            </w:r>
           </w:p>
         </w:tc>
         <w:tc>
@@ -2170,6 +2048,12 @@
               <w:spacing w:before="0" w:after="0"/>
               <w:jc w:val="center"/>
             </w:pPr>
+            <w:r>
+              <w:t>Ir</w:t>
+            </w:r>
+            <w:r>
+              <w:t>e</w:t>
+            </w:r>
           </w:p>
         </w:tc>
         <w:tc>
@@ -2182,6 +2066,11 @@
               <w:spacing w:before="0" w:after="0"/>
               <w:jc w:val="center"/>
             </w:pPr>
+            <w:proofErr w:type="spellStart"/>
+            <w:r>
+              <w:t>Jr</w:t>
+            </w:r>
+            <w:proofErr w:type="spellEnd"/>
           </w:p>
         </w:tc>
       </w:tr>
@@ -2225,6 +2114,11 @@
               <w:spacing w:before="0" w:after="0"/>
               <w:jc w:val="center"/>
             </w:pPr>
+            <w:proofErr w:type="spellStart"/>
+            <w:r>
+              <w:t>Marilda</w:t>
+            </w:r>
+            <w:proofErr w:type="spellEnd"/>
           </w:p>
         </w:tc>
         <w:tc>
@@ -2237,6 +2131,11 @@
               <w:spacing w:before="0" w:after="0"/>
               <w:jc w:val="center"/>
             </w:pPr>
+            <w:proofErr w:type="spellStart"/>
+            <w:r>
+              <w:t>Jussara</w:t>
+            </w:r>
+            <w:proofErr w:type="spellEnd"/>
           </w:p>
         </w:tc>
         <w:tc>
@@ -2249,6 +2148,14 @@
               <w:spacing w:before="0" w:after="0"/>
               <w:jc w:val="center"/>
             </w:pPr>
+            <w:proofErr w:type="spellStart"/>
+            <w:r>
+              <w:t>Fernanda</w:t>
+            </w:r>
+            <w:proofErr w:type="spellEnd"/>
+            <w:r>
+              <w:t xml:space="preserve"> </w:t>
+            </w:r>
           </w:p>
         </w:tc>
         <w:tc>
@@ -2261,6 +2168,9 @@
               <w:spacing w:before="0" w:after="0"/>
               <w:jc w:val="center"/>
             </w:pPr>
+            <w:r>
+              <w:t>Paula</w:t>
+            </w:r>
           </w:p>
         </w:tc>
         <w:tc>
@@ -2273,6 +2183,9 @@
               <w:spacing w:before="0" w:after="0"/>
               <w:jc w:val="center"/>
             </w:pPr>
+            <w:r>
+              <w:t>Maria</w:t>
+            </w:r>
           </w:p>
         </w:tc>
       </w:tr>
@@ -2303,6 +2216,21 @@
               <w:spacing w:before="0" w:after="0"/>
               <w:jc w:val="center"/>
             </w:pPr>
+            <w:bookmarkStart w:id="0" w:name="OLE_LINK1"/>
+            <w:bookmarkStart w:id="1" w:name="OLE_LINK2"/>
+            <w:bookmarkStart w:id="2" w:name="OLE_LINK3"/>
+            <w:bookmarkStart w:id="3" w:name="OLE_LINK4"/>
+            <w:bookmarkStart w:id="4" w:name="OLE_LINK5"/>
+            <w:proofErr w:type="spellStart"/>
+            <w:r>
+              <w:t>Física</w:t>
+            </w:r>
+            <w:bookmarkEnd w:id="0"/>
+            <w:bookmarkEnd w:id="1"/>
+            <w:bookmarkEnd w:id="2"/>
+            <w:bookmarkEnd w:id="3"/>
+            <w:bookmarkEnd w:id="4"/>
+            <w:proofErr w:type="spellEnd"/>
           </w:p>
         </w:tc>
         <w:tc>
@@ -2315,6 +2243,11 @@
               <w:spacing w:before="0" w:after="0"/>
               <w:jc w:val="center"/>
             </w:pPr>
+            <w:proofErr w:type="spellStart"/>
+            <w:r>
+              <w:t>Física</w:t>
+            </w:r>
+            <w:proofErr w:type="spellEnd"/>
           </w:p>
         </w:tc>
         <w:tc>
@@ -2327,6 +2260,11 @@
               <w:spacing w:before="0" w:after="0"/>
               <w:jc w:val="center"/>
             </w:pPr>
+            <w:proofErr w:type="spellStart"/>
+            <w:r>
+              <w:t>Física</w:t>
+            </w:r>
+            <w:proofErr w:type="spellEnd"/>
           </w:p>
         </w:tc>
         <w:tc>
@@ -2339,6 +2277,11 @@
               <w:spacing w:before="0" w:after="0"/>
               <w:jc w:val="center"/>
             </w:pPr>
+            <w:proofErr w:type="spellStart"/>
+            <w:r>
+              <w:t>Física</w:t>
+            </w:r>
+            <w:proofErr w:type="spellEnd"/>
           </w:p>
         </w:tc>
         <w:tc>
@@ -2351,6 +2294,11 @@
               <w:spacing w:before="0" w:after="0"/>
               <w:jc w:val="center"/>
             </w:pPr>
+            <w:proofErr w:type="spellStart"/>
+            <w:r>
+              <w:t>Física</w:t>
+            </w:r>
+            <w:proofErr w:type="spellEnd"/>
           </w:p>
         </w:tc>
       </w:tr>
@@ -2381,6 +2329,9 @@
               <w:spacing w:before="0" w:after="0"/>
               <w:jc w:val="center"/>
             </w:pPr>
+            <w:r>
+              <w:t>071.107.884-07</w:t>
+            </w:r>
           </w:p>
         </w:tc>
         <w:tc>
@@ -2393,6 +2344,9 @@
               <w:spacing w:before="0" w:after="0"/>
               <w:jc w:val="center"/>
             </w:pPr>
+            <w:r>
+              <w:t>876.453.213-87</w:t>
+            </w:r>
           </w:p>
         </w:tc>
         <w:tc>
@@ -2405,6 +2359,9 @@
               <w:spacing w:before="0" w:after="0"/>
               <w:jc w:val="center"/>
             </w:pPr>
+            <w:r>
+              <w:t>546.382.456-65</w:t>
+            </w:r>
           </w:p>
         </w:tc>
         <w:tc>
@@ -2416,7 +2373,28 @@
               <w:pStyle w:val="bp"/>
               <w:spacing w:before="0" w:after="0"/>
               <w:jc w:val="center"/>
-            </w:pPr>
+              <w:rPr>
+                <w:lang w:val="pt-BR"/>
+              </w:rPr>
+            </w:pPr>
+            <w:r>
+              <w:rPr>
+                <w:lang w:val="pt-BR"/>
+              </w:rPr>
+              <w:t>785</w:t>
+            </w:r>
+            <w:r>
+              <w:rPr>
+                <w:lang w:val="pt-BR"/>
+              </w:rPr>
+              <w:t>.867.654</w:t>
+            </w:r>
+            <w:r>
+              <w:rPr>
+                <w:lang w:val="pt-BR"/>
+              </w:rPr>
+              <w:t>-56</w:t>
+            </w:r>
           </w:p>
         </w:tc>
         <w:tc>
@@ -2428,7 +2406,16 @@
               <w:pStyle w:val="bp"/>
               <w:spacing w:before="0" w:after="0"/>
               <w:jc w:val="center"/>
-            </w:pPr>
+              <w:rPr>
+                <w:lang w:val="pt-BR"/>
+              </w:rPr>
+            </w:pPr>
+            <w:r>
+              <w:rPr>
+                <w:lang w:val="pt-BR"/>
+              </w:rPr>
+              <w:t>435.657.854-09</w:t>
+            </w:r>
           </w:p>
         </w:tc>
       </w:tr>
@@ -2795,7 +2782,7 @@
         <w:rStyle w:val="Nmerodepgina"/>
         <w:noProof/>
       </w:rPr>
-      <w:t>1</w:t>
+      <w:t>2</w:t>
     </w:r>
     <w:r>
       <w:rPr>

</xml_diff>

<commit_message>
Havia um script de teste a mais, por isso ele estava vazio. Porque o mesmo não existia.
Favor sincronizar .
</commit_message>
<xml_diff>
--- a/Testes/Test Script Incluir Cliente.docx
+++ b/Testes/Test Script Incluir Cliente.docx
@@ -765,7 +765,7 @@
                 <w:sz w:val="20"/>
                 <w:lang w:val="pt-BR"/>
               </w:rPr>
-              <w:t xml:space="preserve">Opção </w:t>
+              <w:t>Opção</w:t>
             </w:r>
             <w:r>
               <w:rPr>
@@ -773,7 +773,7 @@
                 <w:sz w:val="20"/>
                 <w:lang w:val="pt-BR"/>
               </w:rPr>
-              <w:t>é exibid</w:t>
+              <w:t>: Cadastrar Cliente</w:t>
             </w:r>
             <w:r>
               <w:rPr>
@@ -781,7 +781,23 @@
                 <w:sz w:val="20"/>
                 <w:lang w:val="pt-BR"/>
               </w:rPr>
-              <w:t>a</w:t>
+              <w:t xml:space="preserve"> </w:t>
+            </w:r>
+            <w:r>
+              <w:rPr>
+                <w:rFonts w:ascii="Arial" w:hAnsi="Arial" w:cs="Arial"/>
+                <w:sz w:val="20"/>
+                <w:lang w:val="pt-BR"/>
+              </w:rPr>
+              <w:t xml:space="preserve">é </w:t>
+            </w:r>
+            <w:r>
+              <w:rPr>
+                <w:rFonts w:ascii="Arial" w:hAnsi="Arial" w:cs="Arial"/>
+                <w:sz w:val="20"/>
+                <w:lang w:val="pt-BR"/>
+              </w:rPr>
+              <w:t>exibido.</w:t>
             </w:r>
           </w:p>
         </w:tc>
@@ -943,7 +959,15 @@
                 <w:sz w:val="20"/>
                 <w:lang w:val="pt-BR"/>
               </w:rPr>
-              <w:t xml:space="preserve"> é exibid</w:t>
+              <w:t xml:space="preserve"> Cliente é</w:t>
+            </w:r>
+            <w:r>
+              <w:rPr>
+                <w:rFonts w:ascii="Arial" w:hAnsi="Arial" w:cs="Arial"/>
+                <w:sz w:val="20"/>
+                <w:lang w:val="pt-BR"/>
+              </w:rPr>
+              <w:t xml:space="preserve"> exibid</w:t>
             </w:r>
             <w:r>
               <w:rPr>
@@ -2782,7 +2806,7 @@
         <w:rStyle w:val="Nmerodepgina"/>
         <w:noProof/>
       </w:rPr>
-      <w:t>2</w:t>
+      <w:t>1</w:t>
     </w:r>
     <w:r>
       <w:rPr>

</xml_diff>